<commit_message>
True Culprit is ColluisionRadius
</commit_message>
<xml_diff>
--- a/RPG STUFF.docx
+++ b/RPG STUFF.docx
@@ -332,7 +332,62 @@
         <w:rPr>
           <w:sz w:val="28"/>
         </w:rPr>
-        <w:t xml:space="preserve"> but, it shows up error. I can’t make int in [ ]?</w:t>
+        <w:t xml:space="preserve"> but, it shows up error. I can’t make int in </w:t>
+      </w:r>
+      <w:proofErr w:type="gramStart"/>
+      <w:r>
+        <w:rPr>
+          <w:sz w:val="28"/>
+        </w:rPr>
+        <w:t>[ ]</w:t>
+      </w:r>
+      <w:proofErr w:type="gramEnd"/>
+      <w:r>
+        <w:rPr>
+          <w:sz w:val="28"/>
+        </w:rPr>
+        <w:t>?</w:t>
+      </w:r>
+    </w:p>
+    <w:p>
+      <w:pPr>
+        <w:rPr>
+          <w:sz w:val="28"/>
+        </w:rPr>
+      </w:pPr>
+      <w:r>
+        <w:rPr>
+          <w:sz w:val="28"/>
+        </w:rPr>
+        <w:t xml:space="preserve">True Culprit is </w:t>
+      </w:r>
+      <w:proofErr w:type="spellStart"/>
+      <w:r>
+        <w:rPr>
+          <w:sz w:val="28"/>
+        </w:rPr>
+        <w:t>collisionRadius</w:t>
+      </w:r>
+      <w:proofErr w:type="spellEnd"/>
+      <w:r>
+        <w:rPr>
+          <w:sz w:val="28"/>
+        </w:rPr>
+        <w:t xml:space="preserve">. Because I saw public </w:t>
+      </w:r>
+      <w:proofErr w:type="gramStart"/>
+      <w:r>
+        <w:rPr>
+          <w:sz w:val="28"/>
+        </w:rPr>
+        <w:t>Actor( etc.</w:t>
+      </w:r>
+      <w:proofErr w:type="gramEnd"/>
+      <w:r>
+        <w:rPr>
+          <w:sz w:val="28"/>
+        </w:rPr>
+        <w:t xml:space="preserve"> ) has one reference. So, I had copy and paste from originally RPG Animation Actors. Cursed has lifted!</w:t>
       </w:r>
       <w:bookmarkStart w:id="0" w:name="_GoBack"/>
       <w:bookmarkEnd w:id="0"/>

</xml_diff>